<commit_message>
Made some progress with user permissions. Everything ok with simple users, now working on administrators. Also made some code restructuring in user_controller.
</commit_message>
<xml_diff>
--- a/Documentation/Product Management/Product features details.docx
+++ b/Documentation/Product Management/Product features details.docx
@@ -33,6 +33,20 @@
     </w:p>
     <w:p>
       <w:pPr>
+        <w:pStyle w:val="2"/>
+        <w:rPr>
+          <w:lang w:val="en-US"/>
+        </w:rPr>
+      </w:pPr>
+      <w:r>
+        <w:rPr>
+          <w:lang w:val="en-US"/>
+        </w:rPr>
+        <w:t>General description</w:t>
+      </w:r>
+    </w:p>
+    <w:p>
+      <w:pPr>
         <w:rPr>
           <w:lang w:val="en-US"/>
         </w:rPr>
@@ -54,7 +68,19 @@
         <w:rPr>
           <w:lang w:val="en-US"/>
         </w:rPr>
-        <w:t>The application has 3 user levels:</w:t>
+        <w:t xml:space="preserve">The application has </w:t>
+      </w:r>
+      <w:r>
+        <w:rPr>
+          <w:lang w:val="en-US"/>
+        </w:rPr>
+        <w:t>2</w:t>
+      </w:r>
+      <w:r>
+        <w:rPr>
+          <w:lang w:val="en-US"/>
+        </w:rPr>
+        <w:t xml:space="preserve"> user levels:</w:t>
       </w:r>
     </w:p>
     <w:p>
@@ -108,7 +134,7 @@
         <w:rPr>
           <w:lang w:val="en-US"/>
         </w:rPr>
-        <w:t>Super Administrators</w:t>
+        <w:t>Super Administrator</w:t>
       </w:r>
     </w:p>
     <w:p>
@@ -141,19 +167,110 @@
         </w:rPr>
         <w:t>User</w:t>
       </w:r>
-      <w:r>
-        <w:rPr>
-          <w:lang w:val="en-US"/>
-        </w:rPr>
-        <w:br/>
-        <w:t xml:space="preserve">He can view and edit his account. </w:t>
-      </w:r>
-      <w:r>
-        <w:rPr>
-          <w:lang w:val="en-US"/>
-        </w:rPr>
-        <w:br/>
-        <w:t>He change neither the enabled field, nor the category field</w:t>
+    </w:p>
+    <w:p>
+      <w:pPr>
+        <w:pStyle w:val="a4"/>
+        <w:numPr>
+          <w:ilvl w:val="1"/>
+          <w:numId w:val="4"/>
+        </w:numPr>
+        <w:rPr>
+          <w:lang w:val="en-US"/>
+        </w:rPr>
+      </w:pPr>
+      <w:r>
+        <w:rPr>
+          <w:lang w:val="en-US"/>
+        </w:rPr>
+        <w:t xml:space="preserve">He can </w:t>
+      </w:r>
+      <w:r>
+        <w:rPr>
+          <w:lang w:val="en-US"/>
+        </w:rPr>
+        <w:t>view/</w:t>
+      </w:r>
+      <w:r>
+        <w:rPr>
+          <w:lang w:val="en-US"/>
+        </w:rPr>
+        <w:t>edit</w:t>
+      </w:r>
+      <w:r>
+        <w:rPr>
+          <w:lang w:val="en-US"/>
+        </w:rPr>
+        <w:t>/delete</w:t>
+      </w:r>
+      <w:r>
+        <w:rPr>
+          <w:lang w:val="en-US"/>
+        </w:rPr>
+        <w:t xml:space="preserve"> </w:t>
+      </w:r>
+      <w:r>
+        <w:rPr>
+          <w:u w:val="single"/>
+          <w:lang w:val="en-US"/>
+        </w:rPr>
+        <w:t>only</w:t>
+      </w:r>
+      <w:r>
+        <w:rPr>
+          <w:lang w:val="en-US"/>
+        </w:rPr>
+        <w:t xml:space="preserve"> his account. </w:t>
+      </w:r>
+    </w:p>
+    <w:p>
+      <w:pPr>
+        <w:pStyle w:val="a4"/>
+        <w:numPr>
+          <w:ilvl w:val="1"/>
+          <w:numId w:val="4"/>
+        </w:numPr>
+        <w:rPr>
+          <w:lang w:val="en-US"/>
+        </w:rPr>
+      </w:pPr>
+      <w:bookmarkStart w:id="0" w:name="_GoBack"/>
+      <w:bookmarkEnd w:id="0"/>
+      <w:r>
+        <w:rPr>
+          <w:lang w:val="en-US"/>
+        </w:rPr>
+        <w:t xml:space="preserve">He </w:t>
+      </w:r>
+      <w:r>
+        <w:rPr>
+          <w:lang w:val="en-US"/>
+        </w:rPr>
+        <w:t xml:space="preserve">cannot </w:t>
+      </w:r>
+      <w:r>
+        <w:rPr>
+          <w:lang w:val="en-US"/>
+        </w:rPr>
+        <w:t>change neither the enabled field, nor the category field</w:t>
+      </w:r>
+    </w:p>
+    <w:p>
+      <w:pPr>
+        <w:pStyle w:val="a4"/>
+        <w:numPr>
+          <w:ilvl w:val="1"/>
+          <w:numId w:val="4"/>
+        </w:numPr>
+        <w:rPr>
+          <w:lang w:val="en-US"/>
+        </w:rPr>
+      </w:pPr>
+      <w:r>
+        <w:rPr>
+          <w:lang w:val="en-US"/>
+        </w:rPr>
+        <w:t>He cannot see the other accounts</w:t>
       </w:r>
     </w:p>
     <w:p>
@@ -173,59 +290,12 @@
         </w:rPr>
         <w:t>Administrator</w:t>
       </w:r>
-      <w:r>
-        <w:rPr>
-          <w:lang w:val="en-US"/>
-        </w:rPr>
-        <w:br/>
-      </w:r>
-      <w:r>
-        <w:rPr>
-          <w:lang w:val="en-US"/>
-        </w:rPr>
-        <w:t>He has all the user rights, plus</w:t>
-      </w:r>
-      <w:proofErr w:type="gramStart"/>
-      <w:r>
-        <w:rPr>
-          <w:lang w:val="en-US"/>
-        </w:rPr>
-        <w:t>:</w:t>
-      </w:r>
-      <w:proofErr w:type="gramEnd"/>
-      <w:r>
-        <w:rPr>
-          <w:lang w:val="en-US"/>
-        </w:rPr>
-        <w:br/>
-        <w:t>he can edit all his data. He can view/edit/delete all the Users data.</w:t>
-      </w:r>
-      <w:r>
-        <w:rPr>
-          <w:lang w:val="en-US"/>
-        </w:rPr>
-        <w:br/>
-      </w:r>
-      <w:proofErr w:type="gramStart"/>
-      <w:r>
-        <w:rPr>
-          <w:lang w:val="en-US"/>
-        </w:rPr>
-        <w:t>he</w:t>
-      </w:r>
-      <w:proofErr w:type="gramEnd"/>
-      <w:r>
-        <w:rPr>
-          <w:lang w:val="en-US"/>
-        </w:rPr>
-        <w:t xml:space="preserve"> can activate/deactivate other users.</w:t>
-      </w:r>
     </w:p>
     <w:p>
       <w:pPr>
         <w:pStyle w:val="a4"/>
         <w:numPr>
-          <w:ilvl w:val="0"/>
+          <w:ilvl w:val="1"/>
           <w:numId w:val="4"/>
         </w:numPr>
         <w:rPr>
@@ -236,14 +306,26 @@
         <w:rPr>
           <w:lang w:val="en-US"/>
         </w:rPr>
-        <w:t>Super administrator</w:t>
+        <w:t xml:space="preserve">he can </w:t>
+      </w:r>
+      <w:r>
+        <w:rPr>
+          <w:lang w:val="en-US"/>
+        </w:rPr>
+        <w:t>view</w:t>
+      </w:r>
+      <w:r>
+        <w:rPr>
+          <w:lang w:val="en-US"/>
+        </w:rPr>
+        <w:t xml:space="preserve"> all user data</w:t>
       </w:r>
     </w:p>
     <w:p>
       <w:pPr>
         <w:pStyle w:val="a4"/>
         <w:numPr>
-          <w:ilvl w:val="0"/>
+          <w:ilvl w:val="1"/>
           <w:numId w:val="4"/>
         </w:numPr>
         <w:rPr>
@@ -254,17 +336,190 @@
         <w:rPr>
           <w:lang w:val="en-US"/>
         </w:rPr>
-        <w:t>He has all the Administrator permissions, plus</w:t>
-      </w:r>
-      <w:r>
-        <w:rPr>
-          <w:lang w:val="en-US"/>
-        </w:rPr>
-        <w:br/>
-        <w:t xml:space="preserve">He can view/edit/delete all the Administrators data. </w:t>
-      </w:r>
-      <w:bookmarkStart w:id="0" w:name="_GoBack"/>
-      <w:bookmarkEnd w:id="0"/>
+        <w:t>he edit/delete only simple users</w:t>
+      </w:r>
+    </w:p>
+    <w:p>
+      <w:pPr>
+        <w:pStyle w:val="a4"/>
+        <w:numPr>
+          <w:ilvl w:val="1"/>
+          <w:numId w:val="4"/>
+        </w:numPr>
+        <w:rPr>
+          <w:lang w:val="en-US"/>
+        </w:rPr>
+      </w:pPr>
+      <w:r>
+        <w:rPr>
+          <w:lang w:val="en-US"/>
+        </w:rPr>
+        <w:t>he cannot change his enabled and category field</w:t>
+      </w:r>
+    </w:p>
+    <w:p>
+      <w:pPr>
+        <w:rPr>
+          <w:lang w:val="en-US"/>
+        </w:rPr>
+      </w:pPr>
+      <w:r>
+        <w:rPr>
+          <w:lang w:val="en-US"/>
+        </w:rPr>
+        <w:t>Also, only users that are activated can access the application</w:t>
+      </w:r>
+    </w:p>
+    <w:p>
+      <w:pPr>
+        <w:pStyle w:val="2"/>
+        <w:rPr>
+          <w:lang w:val="en-US"/>
+        </w:rPr>
+      </w:pPr>
+      <w:r>
+        <w:rPr>
+          <w:lang w:val="en-US"/>
+        </w:rPr>
+        <w:t>Algorithm</w:t>
+      </w:r>
+    </w:p>
+    <w:p>
+      <w:pPr>
+        <w:rPr>
+          <w:lang w:val="en-US"/>
+        </w:rPr>
+      </w:pPr>
+      <w:r>
+        <w:rPr>
+          <w:lang w:val="en-US"/>
+        </w:rPr>
+        <w:t>Input: user_category, user_id</w:t>
+      </w:r>
+    </w:p>
+    <w:p>
+      <w:pPr>
+        <w:rPr>
+          <w:lang w:val="en-US"/>
+        </w:rPr>
+      </w:pPr>
+      <w:r>
+        <w:rPr>
+          <w:lang w:val="en-US"/>
+        </w:rPr>
+        <w:t>If the user</w:t>
+      </w:r>
+      <w:r>
+        <w:rPr>
+          <w:lang w:val="en-US"/>
+        </w:rPr>
+        <w:t>_category is ‘User’ (category id==1)</w:t>
+      </w:r>
+      <w:r>
+        <w:rPr>
+          <w:lang w:val="en-US"/>
+        </w:rPr>
+        <w:t xml:space="preserve"> </w:t>
+      </w:r>
+    </w:p>
+    <w:p>
+      <w:pPr>
+        <w:rPr>
+          <w:lang w:val="en-US"/>
+        </w:rPr>
+      </w:pPr>
+      <w:r>
+        <w:rPr>
+          <w:lang w:val="en-US"/>
+        </w:rPr>
+        <w:tab/>
+        <w:t xml:space="preserve">The user can only view and edit his data, except </w:t>
+      </w:r>
+      <w:r>
+        <w:rPr>
+          <w:lang w:val="en-US"/>
+        </w:rPr>
+        <w:t xml:space="preserve">from </w:t>
+      </w:r>
+      <w:r>
+        <w:rPr>
+          <w:lang w:val="en-US"/>
+        </w:rPr>
+        <w:t>his category</w:t>
+      </w:r>
+      <w:r>
+        <w:rPr>
+          <w:lang w:val="en-US"/>
+        </w:rPr>
+        <w:t xml:space="preserve"> and his enabled status. This means that the user only has access to </w:t>
+      </w:r>
+    </w:p>
+    <w:p>
+      <w:pPr>
+        <w:rPr>
+          <w:lang w:val="en-US"/>
+        </w:rPr>
+      </w:pPr>
+      <w:r>
+        <w:rPr>
+          <w:lang w:val="en-US"/>
+        </w:rPr>
+        <w:t>Else if the user_category is Administrator (category id = = 2)</w:t>
+      </w:r>
+    </w:p>
+    <w:p>
+      <w:pPr>
+        <w:ind w:firstLine="720"/>
+        <w:rPr>
+          <w:lang w:val="en-US"/>
+        </w:rPr>
+      </w:pPr>
+      <w:r>
+        <w:rPr>
+          <w:lang w:val="en-US"/>
+        </w:rPr>
+        <w:t>He cannot delete/change other administrators</w:t>
+      </w:r>
+    </w:p>
+    <w:p>
+      <w:pPr>
+        <w:ind w:firstLine="720"/>
+        <w:rPr>
+          <w:lang w:val="en-US"/>
+        </w:rPr>
+      </w:pPr>
+      <w:r>
+        <w:rPr>
+          <w:lang w:val="en-US"/>
+        </w:rPr>
+        <w:t>He cannot delete/change other super administrators</w:t>
+      </w:r>
+    </w:p>
+    <w:p>
+      <w:pPr>
+        <w:rPr>
+          <w:lang w:val="en-US"/>
+        </w:rPr>
+      </w:pPr>
+      <w:r>
+        <w:rPr>
+          <w:lang w:val="en-US"/>
+        </w:rPr>
+        <w:tab/>
+      </w:r>
+    </w:p>
+    <w:p>
+      <w:pPr>
+        <w:rPr>
+          <w:lang w:val="en-US"/>
+        </w:rPr>
+      </w:pPr>
+      <w:r>
+        <w:rPr>
+          <w:lang w:val="en-US"/>
+        </w:rPr>
+        <w:tab/>
+      </w:r>
     </w:p>
     <w:sectPr>
       <w:pgSz w:w="11906" w:h="16838"/>
@@ -475,7 +730,7 @@
         <w:rFonts w:hint="default"/>
       </w:rPr>
     </w:lvl>
-    <w:lvl w:ilvl="1" w:tplc="04080019" w:tentative="1">
+    <w:lvl w:ilvl="1" w:tplc="04080019">
       <w:start w:val="1"/>
       <w:numFmt w:val="lowerLetter"/>
       <w:lvlText w:val="%2."/>
@@ -844,7 +1099,6 @@
     <w:next w:val="a"/>
     <w:link w:val="2Char"/>
     <w:uiPriority w:val="9"/>
-    <w:semiHidden/>
     <w:unhideWhenUsed/>
     <w:qFormat/>
     <w:rsid w:val="00026B9C"/>
@@ -1155,7 +1409,6 @@
     <w:basedOn w:val="a0"/>
     <w:link w:val="2"/>
     <w:uiPriority w:val="9"/>
-    <w:semiHidden/>
     <w:rsid w:val="00026B9C"/>
     <w:rPr>
       <w:rFonts w:asciiTheme="majorHAnsi" w:eastAsiaTheme="majorEastAsia" w:hAnsiTheme="majorHAnsi" w:cstheme="majorBidi"/>
@@ -1461,7 +1714,6 @@
     <w:next w:val="a"/>
     <w:link w:val="2Char"/>
     <w:uiPriority w:val="9"/>
-    <w:semiHidden/>
     <w:unhideWhenUsed/>
     <w:qFormat/>
     <w:rsid w:val="00026B9C"/>
@@ -1772,7 +2024,6 @@
     <w:basedOn w:val="a0"/>
     <w:link w:val="2"/>
     <w:uiPriority w:val="9"/>
-    <w:semiHidden/>
     <w:rsid w:val="00026B9C"/>
     <w:rPr>
       <w:rFonts w:asciiTheme="majorHAnsi" w:eastAsiaTheme="majorEastAsia" w:hAnsiTheme="majorHAnsi" w:cstheme="majorBidi"/>

</xml_diff>

<commit_message>
Implemented feature no.7 - user permission management.
</commit_message>
<xml_diff>
--- a/Documentation/Product Management/Product features details.docx
+++ b/Documentation/Product Management/Product features details.docx
@@ -234,8 +234,6 @@
           <w:lang w:val="en-US"/>
         </w:rPr>
       </w:pPr>
-      <w:bookmarkStart w:id="0" w:name="_GoBack"/>
-      <w:bookmarkEnd w:id="0"/>
       <w:r>
         <w:rPr>
           <w:lang w:val="en-US"/>
@@ -356,6 +354,44 @@
         </w:rPr>
         <w:t>he cannot change his enabled and category field</w:t>
       </w:r>
+    </w:p>
+    <w:p>
+      <w:pPr>
+        <w:pStyle w:val="a4"/>
+        <w:numPr>
+          <w:ilvl w:val="0"/>
+          <w:numId w:val="4"/>
+        </w:numPr>
+        <w:rPr>
+          <w:lang w:val="en-US"/>
+        </w:rPr>
+      </w:pPr>
+      <w:r>
+        <w:rPr>
+          <w:lang w:val="en-US"/>
+        </w:rPr>
+        <w:t>Super administrator</w:t>
+      </w:r>
+    </w:p>
+    <w:p>
+      <w:pPr>
+        <w:pStyle w:val="a4"/>
+        <w:numPr>
+          <w:ilvl w:val="1"/>
+          <w:numId w:val="4"/>
+        </w:numPr>
+        <w:rPr>
+          <w:lang w:val="en-US"/>
+        </w:rPr>
+      </w:pPr>
+      <w:r>
+        <w:rPr>
+          <w:lang w:val="en-US"/>
+        </w:rPr>
+        <w:t>He can do anything</w:t>
+      </w:r>
+      <w:bookmarkStart w:id="0" w:name="_GoBack"/>
+      <w:bookmarkEnd w:id="0"/>
     </w:p>
     <w:p>
       <w:pPr>

</xml_diff>

<commit_message>
Made some changes to the product documents and to the deleteuser.html template
</commit_message>
<xml_diff>
--- a/Documentation/Product Management/Product features details.docx
+++ b/Documentation/Product Management/Product features details.docx
@@ -390,6 +390,301 @@
         </w:rPr>
         <w:t>He can do anything</w:t>
       </w:r>
+    </w:p>
+    <w:p>
+      <w:pPr>
+        <w:rPr>
+          <w:lang w:val="en-US"/>
+        </w:rPr>
+      </w:pPr>
+      <w:r>
+        <w:rPr>
+          <w:lang w:val="en-US"/>
+        </w:rPr>
+        <w:t>Also, only users that are activated can access the application</w:t>
+      </w:r>
+    </w:p>
+    <w:p>
+      <w:pPr>
+        <w:pStyle w:val="2"/>
+        <w:rPr>
+          <w:lang w:val="en-US"/>
+        </w:rPr>
+      </w:pPr>
+      <w:r>
+        <w:rPr>
+          <w:lang w:val="en-US"/>
+        </w:rPr>
+        <w:t>Algorithm</w:t>
+      </w:r>
+    </w:p>
+    <w:p>
+      <w:pPr>
+        <w:rPr>
+          <w:lang w:val="en-US"/>
+        </w:rPr>
+      </w:pPr>
+      <w:r>
+        <w:rPr>
+          <w:lang w:val="en-US"/>
+        </w:rPr>
+        <w:t>Input: user_category, user_id</w:t>
+      </w:r>
+    </w:p>
+    <w:p>
+      <w:pPr>
+        <w:rPr>
+          <w:lang w:val="en-US"/>
+        </w:rPr>
+      </w:pPr>
+      <w:r>
+        <w:rPr>
+          <w:lang w:val="en-US"/>
+        </w:rPr>
+        <w:t>If the user</w:t>
+      </w:r>
+      <w:r>
+        <w:rPr>
+          <w:lang w:val="en-US"/>
+        </w:rPr>
+        <w:t>_category is ‘User’ (category id==1)</w:t>
+      </w:r>
+      <w:r>
+        <w:rPr>
+          <w:lang w:val="en-US"/>
+        </w:rPr>
+        <w:t xml:space="preserve"> </w:t>
+      </w:r>
+    </w:p>
+    <w:p>
+      <w:pPr>
+        <w:rPr>
+          <w:lang w:val="en-US"/>
+        </w:rPr>
+      </w:pPr>
+      <w:r>
+        <w:rPr>
+          <w:lang w:val="en-US"/>
+        </w:rPr>
+        <w:tab/>
+        <w:t xml:space="preserve">The user can only view and edit his data, except </w:t>
+      </w:r>
+      <w:r>
+        <w:rPr>
+          <w:lang w:val="en-US"/>
+        </w:rPr>
+        <w:t xml:space="preserve">from </w:t>
+      </w:r>
+      <w:r>
+        <w:rPr>
+          <w:lang w:val="en-US"/>
+        </w:rPr>
+        <w:t>his category</w:t>
+      </w:r>
+      <w:r>
+        <w:rPr>
+          <w:lang w:val="en-US"/>
+        </w:rPr>
+        <w:t xml:space="preserve"> and his enabled status. This means that the user only has access to </w:t>
+      </w:r>
+    </w:p>
+    <w:p>
+      <w:pPr>
+        <w:rPr>
+          <w:lang w:val="en-US"/>
+        </w:rPr>
+      </w:pPr>
+      <w:r>
+        <w:rPr>
+          <w:lang w:val="en-US"/>
+        </w:rPr>
+        <w:t>Else if the user_category is Administrator (category id = = 2)</w:t>
+      </w:r>
+    </w:p>
+    <w:p>
+      <w:pPr>
+        <w:ind w:firstLine="720"/>
+        <w:rPr>
+          <w:lang w:val="en-US"/>
+        </w:rPr>
+      </w:pPr>
+      <w:r>
+        <w:rPr>
+          <w:lang w:val="en-US"/>
+        </w:rPr>
+        <w:t>He cannot delete/change other administrators</w:t>
+      </w:r>
+    </w:p>
+    <w:p>
+      <w:pPr>
+        <w:ind w:firstLine="720"/>
+        <w:rPr>
+          <w:lang w:val="en-US"/>
+        </w:rPr>
+      </w:pPr>
+      <w:r>
+        <w:rPr>
+          <w:lang w:val="en-US"/>
+        </w:rPr>
+        <w:t>He cannot delete/change other super administrators</w:t>
+      </w:r>
+    </w:p>
+    <w:p>
+      <w:pPr>
+        <w:pStyle w:val="1"/>
+        <w:rPr>
+          <w:lang w:val="en-US"/>
+        </w:rPr>
+      </w:pPr>
+      <w:r>
+        <w:rPr>
+          <w:lang w:val="en-US"/>
+        </w:rPr>
+        <w:t>Insert organizational chart in database</w:t>
+      </w:r>
+    </w:p>
+    <w:p>
+      <w:pPr>
+        <w:rPr>
+          <w:lang w:val="en-US"/>
+        </w:rPr>
+      </w:pPr>
+      <w:r>
+        <w:rPr>
+          <w:lang w:val="en-US"/>
+        </w:rPr>
+        <w:t>Feature id: 8</w:t>
+      </w:r>
+    </w:p>
+    <w:p>
+      <w:pPr>
+        <w:rPr>
+          <w:lang w:val="en-US"/>
+        </w:rPr>
+      </w:pPr>
+      <w:r>
+        <w:rPr>
+          <w:lang w:val="en-US"/>
+        </w:rPr>
+        <w:lastRenderedPageBreak/>
+        <w:t>Our aim is to store the whole organizational chart in the database. Every user will be assigned to a specific department in the chart.</w:t>
+      </w:r>
+    </w:p>
+    <w:p>
+      <w:pPr>
+        <w:rPr>
+          <w:lang w:val="en-US"/>
+        </w:rPr>
+      </w:pPr>
+      <w:r>
+        <w:rPr>
+          <w:lang w:val="en-US"/>
+        </w:rPr>
+        <w:t>The main entities of the organizational chart involved are:</w:t>
+      </w:r>
+    </w:p>
+    <w:p>
+      <w:pPr>
+        <w:pStyle w:val="a4"/>
+        <w:numPr>
+          <w:ilvl w:val="0"/>
+          <w:numId w:val="5"/>
+        </w:numPr>
+        <w:rPr>
+          <w:lang w:val="en-US"/>
+        </w:rPr>
+      </w:pPr>
+      <w:r>
+        <w:rPr>
+          <w:lang w:val="en-US"/>
+        </w:rPr>
+        <w:t>Organization (e.g. Municipality of Kalymnos)</w:t>
+      </w:r>
+    </w:p>
+    <w:p>
+      <w:pPr>
+        <w:pStyle w:val="a4"/>
+        <w:numPr>
+          <w:ilvl w:val="0"/>
+          <w:numId w:val="5"/>
+        </w:numPr>
+        <w:rPr>
+          <w:lang w:val="en-US"/>
+        </w:rPr>
+      </w:pPr>
+      <w:r>
+        <w:rPr>
+          <w:lang w:val="en-US"/>
+        </w:rPr>
+        <w:t>Directorate</w:t>
+      </w:r>
+    </w:p>
+    <w:p>
+      <w:pPr>
+        <w:pStyle w:val="a4"/>
+        <w:numPr>
+          <w:ilvl w:val="0"/>
+          <w:numId w:val="5"/>
+        </w:numPr>
+        <w:rPr>
+          <w:lang w:val="en-US"/>
+        </w:rPr>
+      </w:pPr>
+      <w:r>
+        <w:rPr>
+          <w:lang w:val="en-US"/>
+        </w:rPr>
+        <w:t>Autonomous Department</w:t>
+      </w:r>
+    </w:p>
+    <w:p>
+      <w:pPr>
+        <w:pStyle w:val="a4"/>
+        <w:numPr>
+          <w:ilvl w:val="0"/>
+          <w:numId w:val="5"/>
+        </w:numPr>
+        <w:rPr>
+          <w:lang w:val="en-US"/>
+        </w:rPr>
+      </w:pPr>
+      <w:r>
+        <w:rPr>
+          <w:lang w:val="en-US"/>
+        </w:rPr>
+        <w:t>Department</w:t>
+      </w:r>
+    </w:p>
+    <w:p>
+      <w:pPr>
+        <w:pStyle w:val="a4"/>
+        <w:numPr>
+          <w:ilvl w:val="0"/>
+          <w:numId w:val="5"/>
+        </w:numPr>
+        <w:rPr>
+          <w:lang w:val="en-US"/>
+        </w:rPr>
+      </w:pPr>
+      <w:r>
+        <w:rPr>
+          <w:lang w:val="en-US"/>
+        </w:rPr>
+        <w:t>Office</w:t>
+      </w:r>
+    </w:p>
+    <w:p>
+      <w:pPr>
+        <w:rPr>
+          <w:lang w:val="en-US"/>
+        </w:rPr>
+      </w:pPr>
+      <w:r>
+        <w:rPr>
+          <w:lang w:val="en-US"/>
+        </w:rPr>
+        <w:t>For more information, see the Modelio model.</w:t>
+      </w:r>
       <w:bookmarkStart w:id="0" w:name="_GoBack"/>
       <w:bookmarkEnd w:id="0"/>
     </w:p>
@@ -403,132 +698,7 @@
         <w:rPr>
           <w:lang w:val="en-US"/>
         </w:rPr>
-        <w:t>Also, only users that are activated can access the application</w:t>
-      </w:r>
-    </w:p>
-    <w:p>
-      <w:pPr>
-        <w:pStyle w:val="2"/>
-        <w:rPr>
-          <w:lang w:val="en-US"/>
-        </w:rPr>
-      </w:pPr>
-      <w:r>
-        <w:rPr>
-          <w:lang w:val="en-US"/>
-        </w:rPr>
-        <w:t>Algorithm</w:t>
-      </w:r>
-    </w:p>
-    <w:p>
-      <w:pPr>
-        <w:rPr>
-          <w:lang w:val="en-US"/>
-        </w:rPr>
-      </w:pPr>
-      <w:r>
-        <w:rPr>
-          <w:lang w:val="en-US"/>
-        </w:rPr>
-        <w:t>Input: user_category, user_id</w:t>
-      </w:r>
-    </w:p>
-    <w:p>
-      <w:pPr>
-        <w:rPr>
-          <w:lang w:val="en-US"/>
-        </w:rPr>
-      </w:pPr>
-      <w:r>
-        <w:rPr>
-          <w:lang w:val="en-US"/>
-        </w:rPr>
-        <w:t>If the user</w:t>
-      </w:r>
-      <w:r>
-        <w:rPr>
-          <w:lang w:val="en-US"/>
-        </w:rPr>
-        <w:t>_category is ‘User’ (category id==1)</w:t>
-      </w:r>
-      <w:r>
-        <w:rPr>
-          <w:lang w:val="en-US"/>
-        </w:rPr>
-        <w:t xml:space="preserve"> </w:t>
-      </w:r>
-    </w:p>
-    <w:p>
-      <w:pPr>
-        <w:rPr>
-          <w:lang w:val="en-US"/>
-        </w:rPr>
-      </w:pPr>
-      <w:r>
-        <w:rPr>
-          <w:lang w:val="en-US"/>
-        </w:rPr>
-        <w:tab/>
-        <w:t xml:space="preserve">The user can only view and edit his data, except </w:t>
-      </w:r>
-      <w:r>
-        <w:rPr>
-          <w:lang w:val="en-US"/>
-        </w:rPr>
-        <w:t xml:space="preserve">from </w:t>
-      </w:r>
-      <w:r>
-        <w:rPr>
-          <w:lang w:val="en-US"/>
-        </w:rPr>
-        <w:t>his category</w:t>
-      </w:r>
-      <w:r>
-        <w:rPr>
-          <w:lang w:val="en-US"/>
-        </w:rPr>
-        <w:t xml:space="preserve"> and his enabled status. This means that the user only has access to </w:t>
-      </w:r>
-    </w:p>
-    <w:p>
-      <w:pPr>
-        <w:rPr>
-          <w:lang w:val="en-US"/>
-        </w:rPr>
-      </w:pPr>
-      <w:r>
-        <w:rPr>
-          <w:lang w:val="en-US"/>
-        </w:rPr>
-        <w:t>Else if the user_category is Administrator (category id = = 2)</w:t>
-      </w:r>
-    </w:p>
-    <w:p>
-      <w:pPr>
-        <w:ind w:firstLine="720"/>
-        <w:rPr>
-          <w:lang w:val="en-US"/>
-        </w:rPr>
-      </w:pPr>
-      <w:r>
-        <w:rPr>
-          <w:lang w:val="en-US"/>
-        </w:rPr>
-        <w:t>He cannot delete/change other administrators</w:t>
-      </w:r>
-    </w:p>
-    <w:p>
-      <w:pPr>
-        <w:ind w:firstLine="720"/>
-        <w:rPr>
-          <w:lang w:val="en-US"/>
-        </w:rPr>
-      </w:pPr>
-      <w:r>
-        <w:rPr>
-          <w:lang w:val="en-US"/>
-        </w:rPr>
-        <w:t>He cannot delete/change other super administrators</w:t>
+        <w:t>The administrator will be able to change it</w:t>
       </w:r>
     </w:p>
     <w:p>
@@ -928,6 +1098,92 @@
       </w:pPr>
     </w:lvl>
   </w:abstractNum>
+  <w:abstractNum w:abstractNumId="4">
+    <w:nsid w:val="69827D90"/>
+    <w:multiLevelType w:val="hybridMultilevel"/>
+    <w:tmpl w:val="AAA031FC"/>
+    <w:lvl w:ilvl="0" w:tplc="0408000F">
+      <w:start w:val="1"/>
+      <w:numFmt w:val="decimal"/>
+      <w:lvlText w:val="%1."/>
+      <w:lvlJc w:val="left"/>
+      <w:pPr>
+        <w:ind w:left="720" w:hanging="360"/>
+      </w:pPr>
+    </w:lvl>
+    <w:lvl w:ilvl="1" w:tplc="04080019" w:tentative="1">
+      <w:start w:val="1"/>
+      <w:numFmt w:val="lowerLetter"/>
+      <w:lvlText w:val="%2."/>
+      <w:lvlJc w:val="left"/>
+      <w:pPr>
+        <w:ind w:left="1440" w:hanging="360"/>
+      </w:pPr>
+    </w:lvl>
+    <w:lvl w:ilvl="2" w:tplc="0408001B" w:tentative="1">
+      <w:start w:val="1"/>
+      <w:numFmt w:val="lowerRoman"/>
+      <w:lvlText w:val="%3."/>
+      <w:lvlJc w:val="right"/>
+      <w:pPr>
+        <w:ind w:left="2160" w:hanging="180"/>
+      </w:pPr>
+    </w:lvl>
+    <w:lvl w:ilvl="3" w:tplc="0408000F" w:tentative="1">
+      <w:start w:val="1"/>
+      <w:numFmt w:val="decimal"/>
+      <w:lvlText w:val="%4."/>
+      <w:lvlJc w:val="left"/>
+      <w:pPr>
+        <w:ind w:left="2880" w:hanging="360"/>
+      </w:pPr>
+    </w:lvl>
+    <w:lvl w:ilvl="4" w:tplc="04080019" w:tentative="1">
+      <w:start w:val="1"/>
+      <w:numFmt w:val="lowerLetter"/>
+      <w:lvlText w:val="%5."/>
+      <w:lvlJc w:val="left"/>
+      <w:pPr>
+        <w:ind w:left="3600" w:hanging="360"/>
+      </w:pPr>
+    </w:lvl>
+    <w:lvl w:ilvl="5" w:tplc="0408001B" w:tentative="1">
+      <w:start w:val="1"/>
+      <w:numFmt w:val="lowerRoman"/>
+      <w:lvlText w:val="%6."/>
+      <w:lvlJc w:val="right"/>
+      <w:pPr>
+        <w:ind w:left="4320" w:hanging="180"/>
+      </w:pPr>
+    </w:lvl>
+    <w:lvl w:ilvl="6" w:tplc="0408000F" w:tentative="1">
+      <w:start w:val="1"/>
+      <w:numFmt w:val="decimal"/>
+      <w:lvlText w:val="%7."/>
+      <w:lvlJc w:val="left"/>
+      <w:pPr>
+        <w:ind w:left="5040" w:hanging="360"/>
+      </w:pPr>
+    </w:lvl>
+    <w:lvl w:ilvl="7" w:tplc="04080019" w:tentative="1">
+      <w:start w:val="1"/>
+      <w:numFmt w:val="lowerLetter"/>
+      <w:lvlText w:val="%8."/>
+      <w:lvlJc w:val="left"/>
+      <w:pPr>
+        <w:ind w:left="5760" w:hanging="360"/>
+      </w:pPr>
+    </w:lvl>
+    <w:lvl w:ilvl="8" w:tplc="0408001B" w:tentative="1">
+      <w:start w:val="1"/>
+      <w:numFmt w:val="lowerRoman"/>
+      <w:lvlText w:val="%9."/>
+      <w:lvlJc w:val="right"/>
+      <w:pPr>
+        <w:ind w:left="6480" w:hanging="180"/>
+      </w:pPr>
+    </w:lvl>
+  </w:abstractNum>
   <w:num w:numId="1">
     <w:abstractNumId w:val="0"/>
   </w:num>
@@ -939,6 +1195,9 @@
   </w:num>
   <w:num w:numId="4">
     <w:abstractNumId w:val="2"/>
+  </w:num>
+  <w:num w:numId="5">
+    <w:abstractNumId w:val="4"/>
   </w:num>
 </w:numbering>
 </file>

</xml_diff>